<commit_message>
signed by cedric liang
</commit_message>
<xml_diff>
--- a/WBAs and WorkDocs/FIT2099_Work_Breakdown_Agreement_Assignment_2.docx
+++ b/WBAs and WorkDocs/FIT2099_Work_Breakdown_Agreement_Assignment_2.docx
@@ -93,9 +93,16 @@
           <w:sz w:val="28"/>
           <w:szCs w:val="28"/>
         </w:rPr>
-        <w:t xml:space="preserve">Crafting Weapons, </w:t>
-      </w:r>
-      <w:proofErr w:type="gramStart"/>
+        <w:t xml:space="preserve">Crafting Weapons, Rising from the Dead </w:t>
+      </w:r>
+      <w:r>
+        <w:rPr>
+          <w:rFonts w:ascii="Lora" w:eastAsia="Lora" w:hAnsi="Lora" w:cs="Lora"/>
+          <w:sz w:val="28"/>
+          <w:szCs w:val="28"/>
+        </w:rPr>
+        <w:t>and</w:t>
+      </w:r>
       <w:r>
         <w:rPr>
           <w:rFonts w:ascii="Lora" w:eastAsia="Lora" w:hAnsi="Lora" w:cs="Lora"/>
@@ -104,9 +111,16 @@
           <w:sz w:val="28"/>
           <w:szCs w:val="28"/>
         </w:rPr>
-        <w:t>Rising</w:t>
-      </w:r>
-      <w:proofErr w:type="gramEnd"/>
+        <w:t xml:space="preserve"> Farmers and Food</w:t>
+      </w:r>
+      <w:r>
+        <w:rPr>
+          <w:rFonts w:ascii="Lora" w:eastAsia="Lora" w:hAnsi="Lora" w:cs="Lora"/>
+          <w:sz w:val="28"/>
+          <w:szCs w:val="28"/>
+        </w:rPr>
+        <w:t xml:space="preserve"> and Nathan Vaughan implements the functionality for </w:t>
+      </w:r>
       <w:r>
         <w:rPr>
           <w:rFonts w:ascii="Lora" w:eastAsia="Lora" w:hAnsi="Lora" w:cs="Lora"/>
@@ -115,15 +129,15 @@
           <w:sz w:val="28"/>
           <w:szCs w:val="28"/>
         </w:rPr>
-        <w:t xml:space="preserve"> from the Dead </w:t>
-      </w:r>
-      <w:r>
-        <w:rPr>
-          <w:rFonts w:ascii="Lora" w:eastAsia="Lora" w:hAnsi="Lora" w:cs="Lora"/>
-          <w:sz w:val="28"/>
-          <w:szCs w:val="28"/>
-        </w:rPr>
-        <w:t>and</w:t>
+        <w:t xml:space="preserve">Zombie Attacks </w:t>
+      </w:r>
+      <w:r>
+        <w:rPr>
+          <w:rFonts w:ascii="Lora" w:eastAsia="Lora" w:hAnsi="Lora" w:cs="Lora"/>
+          <w:sz w:val="28"/>
+          <w:szCs w:val="28"/>
+        </w:rPr>
+        <w:t xml:space="preserve">and </w:t>
       </w:r>
       <w:r>
         <w:rPr>
@@ -133,42 +147,6 @@
           <w:sz w:val="28"/>
           <w:szCs w:val="28"/>
         </w:rPr>
-        <w:t xml:space="preserve"> Farmers and Food</w:t>
-      </w:r>
-      <w:r>
-        <w:rPr>
-          <w:rFonts w:ascii="Lora" w:eastAsia="Lora" w:hAnsi="Lora" w:cs="Lora"/>
-          <w:sz w:val="28"/>
-          <w:szCs w:val="28"/>
-        </w:rPr>
-        <w:t xml:space="preserve"> and Nathan Vaughan implements the functionality for </w:t>
-      </w:r>
-      <w:r>
-        <w:rPr>
-          <w:rFonts w:ascii="Lora" w:eastAsia="Lora" w:hAnsi="Lora" w:cs="Lora"/>
-          <w:i/>
-          <w:iCs/>
-          <w:sz w:val="28"/>
-          <w:szCs w:val="28"/>
-        </w:rPr>
-        <w:t xml:space="preserve">Zombie Attacks </w:t>
-      </w:r>
-      <w:r>
-        <w:rPr>
-          <w:rFonts w:ascii="Lora" w:eastAsia="Lora" w:hAnsi="Lora" w:cs="Lora"/>
-          <w:sz w:val="28"/>
-          <w:szCs w:val="28"/>
-        </w:rPr>
-        <w:t xml:space="preserve">and </w:t>
-      </w:r>
-      <w:r>
-        <w:rPr>
-          <w:rFonts w:ascii="Lora" w:eastAsia="Lora" w:hAnsi="Lora" w:cs="Lora"/>
-          <w:i/>
-          <w:iCs/>
-          <w:sz w:val="28"/>
-          <w:szCs w:val="28"/>
-        </w:rPr>
         <w:t>Beating up the Zombies</w:t>
       </w:r>
       <w:r>
@@ -246,18 +224,8 @@
           <w:sz w:val="28"/>
           <w:szCs w:val="28"/>
         </w:rPr>
-        <w:t xml:space="preserve"> of May), and for that session to be used to </w:t>
-      </w:r>
-      <w:proofErr w:type="spellStart"/>
-      <w:r>
-        <w:rPr>
-          <w:rFonts w:ascii="Lora" w:eastAsia="Lora" w:hAnsi="Lora" w:cs="Lora"/>
-          <w:sz w:val="28"/>
-          <w:szCs w:val="28"/>
-        </w:rPr>
-        <w:t>finalise</w:t>
-      </w:r>
-      <w:proofErr w:type="spellEnd"/>
+        <w:t xml:space="preserve"> of May), and for that session to be used to finalise</w:t>
+      </w:r>
       <w:r>
         <w:rPr>
           <w:rFonts w:ascii="Lora" w:eastAsia="Lora" w:hAnsi="Lora" w:cs="Lora"/>
@@ -283,6 +251,16 @@
           <w:bCs/>
         </w:rPr>
       </w:pPr>
+      <w:r>
+        <w:rPr>
+          <w:rFonts w:ascii="Lora" w:eastAsia="Lora" w:hAnsi="Lora" w:cs="Lora"/>
+          <w:b/>
+          <w:bCs/>
+          <w:sz w:val="28"/>
+          <w:szCs w:val="28"/>
+        </w:rPr>
+        <w:t>CEDRIC LIANG: I Agree to this WBA</w:t>
+      </w:r>
       <w:bookmarkStart w:id="0" w:name="_GoBack"/>
       <w:bookmarkEnd w:id="0"/>
     </w:p>

</xml_diff>

<commit_message>
signed by Nathan Vaughan
</commit_message>
<xml_diff>
--- a/WBAs and WorkDocs/FIT2099_Work_Breakdown_Agreement_Assignment_2.docx
+++ b/WBAs and WorkDocs/FIT2099_Work_Breakdown_Agreement_Assignment_2.docx
@@ -11,38 +11,24 @@
           <w:szCs w:val="28"/>
         </w:rPr>
       </w:pPr>
-      <w:r>
-        <w:rPr>
-          <w:rFonts w:ascii="Lora" w:eastAsia="Lora" w:hAnsi="Lora" w:cs="Lora"/>
-          <w:b/>
-          <w:sz w:val="28"/>
-          <w:szCs w:val="28"/>
-        </w:rPr>
-        <w:t xml:space="preserve">FIT2099 Work Breakdown Agreement Assignment </w:t>
-      </w:r>
-      <w:r>
-        <w:rPr>
-          <w:rFonts w:ascii="Lora" w:eastAsia="Lora" w:hAnsi="Lora" w:cs="Lora"/>
-          <w:b/>
-          <w:sz w:val="28"/>
-          <w:szCs w:val="28"/>
-        </w:rPr>
-        <w:t>2</w:t>
-      </w:r>
     </w:p>
     <w:p>
       <w:pPr>
         <w:rPr>
           <w:rFonts w:ascii="Lora" w:eastAsia="Lora" w:hAnsi="Lora" w:cs="Lora"/>
           <w:b/>
+          <w:sz w:val="28"/>
+          <w:szCs w:val="28"/>
         </w:rPr>
       </w:pPr>
       <w:r>
         <w:rPr>
           <w:rFonts w:ascii="Lora" w:eastAsia="Lora" w:hAnsi="Lora" w:cs="Lora"/>
           <w:b/>
-        </w:rPr>
-        <w:t>CEDRIC LIANG (29674662)</w:t>
+          <w:sz w:val="28"/>
+          <w:szCs w:val="28"/>
+        </w:rPr>
+        <w:t>FIT2099 Work Breakdown Agreement Assignment 2</w:t>
       </w:r>
     </w:p>
     <w:p>
@@ -57,17 +43,23 @@
           <w:rFonts w:ascii="Lora" w:eastAsia="Lora" w:hAnsi="Lora" w:cs="Lora"/>
           <w:b/>
         </w:rPr>
-        <w:t>NATHAN VAUGHAN (29728045)</w:t>
+        <w:t>CEDRIC LIANG (29674662)</w:t>
       </w:r>
     </w:p>
     <w:p>
       <w:pPr>
         <w:rPr>
           <w:rFonts w:ascii="Lora" w:eastAsia="Lora" w:hAnsi="Lora" w:cs="Lora"/>
-          <w:sz w:val="28"/>
-          <w:szCs w:val="28"/>
-        </w:rPr>
-      </w:pPr>
+          <w:b/>
+        </w:rPr>
+      </w:pPr>
+      <w:r>
+        <w:rPr>
+          <w:rFonts w:ascii="Lora" w:eastAsia="Lora" w:hAnsi="Lora" w:cs="Lora"/>
+          <w:b/>
+        </w:rPr>
+        <w:t>NATHAN VAUGHAN (29728045)</w:t>
+      </w:r>
     </w:p>
     <w:p>
       <w:pPr>
@@ -77,6 +69,15 @@
           <w:szCs w:val="28"/>
         </w:rPr>
       </w:pPr>
+    </w:p>
+    <w:p>
+      <w:pPr>
+        <w:rPr>
+          <w:rFonts w:ascii="Lora" w:eastAsia="Lora" w:hAnsi="Lora" w:cs="Lora"/>
+          <w:sz w:val="28"/>
+          <w:szCs w:val="28"/>
+        </w:rPr>
+      </w:pPr>
       <w:r>
         <w:rPr>
           <w:rFonts w:ascii="Lora" w:eastAsia="Lora" w:hAnsi="Lora" w:cs="Lora"/>
@@ -247,8 +248,11 @@
     <w:p>
       <w:pPr>
         <w:rPr>
+          <w:rFonts w:ascii="Lora" w:eastAsia="Lora" w:hAnsi="Lora" w:cs="Lora"/>
           <w:b/>
           <w:bCs/>
+          <w:sz w:val="28"/>
+          <w:szCs w:val="28"/>
         </w:rPr>
       </w:pPr>
       <w:r>
@@ -260,6 +264,24 @@
           <w:szCs w:val="28"/>
         </w:rPr>
         <w:t>CEDRIC LIANG: I Agree to this WBA</w:t>
+      </w:r>
+    </w:p>
+    <w:p>
+      <w:pPr>
+        <w:rPr>
+          <w:b/>
+          <w:bCs/>
+        </w:rPr>
+      </w:pPr>
+      <w:r>
+        <w:rPr>
+          <w:rFonts w:ascii="Lora" w:eastAsia="Lora" w:hAnsi="Lora" w:cs="Lora"/>
+          <w:b/>
+          <w:bCs/>
+          <w:sz w:val="28"/>
+          <w:szCs w:val="28"/>
+        </w:rPr>
+        <w:t>NATHAN VAUGHAN: I Agree to this WBA</w:t>
       </w:r>
       <w:bookmarkStart w:id="0" w:name="_GoBack"/>
       <w:bookmarkEnd w:id="0"/>

</xml_diff>